<commit_message>
Projekt költség nyilvantartó prg folyt. 2
</commit_message>
<xml_diff>
--- a/Docs/Projekt költség nyilvántartó programAnikó.docx
+++ b/Docs/Projekt költség nyilvántartó programAnikó.docx
@@ -112,27 +112,27 @@
           <w:sz w:val="28"/>
           <w:szCs w:val="28"/>
         </w:rPr>
-        <w:t>Keresés / szűrés</w:t>
-      </w:r>
-      <w:r>
-        <w:rPr>
-          <w:rFonts w:ascii="Times New Roman" w:hAnsi="Times New Roman" w:cs="Times New Roman"/>
-          <w:i/>
-          <w:iCs/>
-          <w:sz w:val="28"/>
-          <w:szCs w:val="28"/>
-        </w:rPr>
-        <w:t>: p</w:t>
-      </w:r>
-      <w:r>
-        <w:rPr>
-          <w:rFonts w:ascii="Times New Roman" w:hAnsi="Times New Roman" w:cs="Times New Roman"/>
-          <w:i/>
-          <w:iCs/>
-          <w:sz w:val="28"/>
-          <w:szCs w:val="28"/>
-        </w:rPr>
-        <w:t>rojektek keresése</w:t>
+        <w:t xml:space="preserve">Keresés </w:t>
+      </w:r>
+      <w:r>
+        <w:rPr>
+          <w:rFonts w:ascii="Times New Roman" w:hAnsi="Times New Roman" w:cs="Times New Roman"/>
+          <w:i/>
+          <w:iCs/>
+          <w:sz w:val="28"/>
+          <w:szCs w:val="28"/>
+        </w:rPr>
+        <w:t>-</w:t>
+      </w:r>
+      <w:r>
+        <w:rPr>
+          <w:rFonts w:ascii="Times New Roman" w:hAnsi="Times New Roman" w:cs="Times New Roman"/>
+          <w:i/>
+          <w:iCs/>
+          <w:sz w:val="28"/>
+          <w:szCs w:val="28"/>
+        </w:rPr>
+        <w:t xml:space="preserve"> szűrés: projektek keresése</w:t>
       </w:r>
     </w:p>
     <w:p>
@@ -160,17 +160,27 @@
           <w:sz w:val="28"/>
           <w:szCs w:val="28"/>
         </w:rPr>
-        <w:t>Összesítések / riportok</w:t>
-      </w:r>
-      <w:r>
-        <w:rPr>
-          <w:rFonts w:ascii="Times New Roman" w:hAnsi="Times New Roman" w:cs="Times New Roman"/>
-          <w:i/>
-          <w:iCs/>
-          <w:sz w:val="28"/>
-          <w:szCs w:val="28"/>
-        </w:rPr>
-        <w:t xml:space="preserve">: </w:t>
+        <w:t xml:space="preserve">Összesítések </w:t>
+      </w:r>
+      <w:r>
+        <w:rPr>
+          <w:rFonts w:ascii="Times New Roman" w:hAnsi="Times New Roman" w:cs="Times New Roman"/>
+          <w:i/>
+          <w:iCs/>
+          <w:sz w:val="28"/>
+          <w:szCs w:val="28"/>
+        </w:rPr>
+        <w:t>-</w:t>
+      </w:r>
+      <w:r>
+        <w:rPr>
+          <w:rFonts w:ascii="Times New Roman" w:hAnsi="Times New Roman" w:cs="Times New Roman"/>
+          <w:i/>
+          <w:iCs/>
+          <w:sz w:val="28"/>
+          <w:szCs w:val="28"/>
+        </w:rPr>
+        <w:t xml:space="preserve"> riportok: </w:t>
       </w:r>
       <w:proofErr w:type="spellStart"/>
       <w:r>
@@ -181,17 +191,7 @@
           <w:sz w:val="28"/>
           <w:szCs w:val="28"/>
         </w:rPr>
-        <w:t>k</w:t>
-      </w:r>
-      <w:r>
-        <w:rPr>
-          <w:rFonts w:ascii="Times New Roman" w:hAnsi="Times New Roman" w:cs="Times New Roman"/>
-          <w:i/>
-          <w:iCs/>
-          <w:sz w:val="28"/>
-          <w:szCs w:val="28"/>
-        </w:rPr>
-        <w:t>ategóriánkénti</w:t>
+        <w:t>kategóriánkénti</w:t>
       </w:r>
       <w:proofErr w:type="spellEnd"/>
       <w:r>
@@ -320,6 +320,870 @@
         </w:rPr>
         <w:t>Csak a kiválasztott projekthez tartozó költségek szerepelhetnek az összesítésben.</w:t>
       </w:r>
+    </w:p>
+    <w:p>
+      <w:pPr>
+        <w:spacing w:after="0"/>
+        <w:jc w:val="both"/>
+        <w:rPr>
+          <w:rFonts w:ascii="Times New Roman" w:hAnsi="Times New Roman" w:cs="Times New Roman"/>
+          <w:i/>
+          <w:iCs/>
+          <w:sz w:val="28"/>
+          <w:szCs w:val="28"/>
+        </w:rPr>
+      </w:pPr>
+    </w:p>
+    <w:p>
+      <w:pPr>
+        <w:spacing w:after="0"/>
+        <w:jc w:val="both"/>
+        <w:rPr>
+          <w:rFonts w:ascii="Times New Roman" w:hAnsi="Times New Roman" w:cs="Times New Roman"/>
+          <w:b/>
+          <w:bCs/>
+          <w:i/>
+          <w:iCs/>
+          <w:sz w:val="28"/>
+          <w:szCs w:val="28"/>
+        </w:rPr>
+      </w:pPr>
+      <w:r>
+        <w:rPr>
+          <w:rFonts w:ascii="Times New Roman" w:hAnsi="Times New Roman" w:cs="Times New Roman"/>
+          <w:b/>
+          <w:bCs/>
+          <w:i/>
+          <w:iCs/>
+          <w:sz w:val="28"/>
+          <w:szCs w:val="28"/>
+        </w:rPr>
+        <w:t>Nem-funkcionális követelmények (NFR)</w:t>
+      </w:r>
+      <w:r>
+        <w:rPr>
+          <w:rFonts w:ascii="Times New Roman" w:hAnsi="Times New Roman" w:cs="Times New Roman"/>
+          <w:b/>
+          <w:bCs/>
+          <w:i/>
+          <w:iCs/>
+          <w:sz w:val="28"/>
+          <w:szCs w:val="28"/>
+        </w:rPr>
+        <w:t>:</w:t>
+      </w:r>
+    </w:p>
+    <w:p>
+      <w:pPr>
+        <w:pStyle w:val="Listaszerbekezds"/>
+        <w:numPr>
+          <w:ilvl w:val="0"/>
+          <w:numId w:val="1"/>
+        </w:numPr>
+        <w:spacing w:after="0"/>
+        <w:jc w:val="both"/>
+        <w:rPr>
+          <w:rFonts w:ascii="Times New Roman" w:hAnsi="Times New Roman" w:cs="Times New Roman"/>
+          <w:i/>
+          <w:iCs/>
+          <w:sz w:val="28"/>
+          <w:szCs w:val="28"/>
+        </w:rPr>
+      </w:pPr>
+      <w:r>
+        <w:rPr>
+          <w:rFonts w:ascii="Times New Roman" w:hAnsi="Times New Roman" w:cs="Times New Roman"/>
+          <w:i/>
+          <w:iCs/>
+          <w:sz w:val="28"/>
+          <w:szCs w:val="28"/>
+        </w:rPr>
+        <w:t>A fájlba mentés és betöltés művelete 3 másodpercnél nem tarthat tovább.</w:t>
+      </w:r>
+    </w:p>
+    <w:p>
+      <w:pPr>
+        <w:spacing w:after="0"/>
+        <w:jc w:val="both"/>
+        <w:rPr>
+          <w:rFonts w:ascii="Times New Roman" w:hAnsi="Times New Roman" w:cs="Times New Roman"/>
+          <w:i/>
+          <w:iCs/>
+          <w:sz w:val="28"/>
+          <w:szCs w:val="28"/>
+        </w:rPr>
+      </w:pPr>
+    </w:p>
+    <w:p>
+      <w:pPr>
+        <w:spacing w:after="0"/>
+        <w:jc w:val="both"/>
+        <w:rPr>
+          <w:rFonts w:ascii="Times New Roman" w:hAnsi="Times New Roman" w:cs="Times New Roman"/>
+          <w:i/>
+          <w:iCs/>
+          <w:sz w:val="28"/>
+          <w:szCs w:val="28"/>
+        </w:rPr>
+      </w:pPr>
+    </w:p>
+    <w:p>
+      <w:pPr>
+        <w:spacing w:after="0"/>
+        <w:jc w:val="both"/>
+        <w:rPr>
+          <w:rFonts w:ascii="Times New Roman" w:hAnsi="Times New Roman" w:cs="Times New Roman"/>
+          <w:b/>
+          <w:bCs/>
+          <w:i/>
+          <w:iCs/>
+          <w:sz w:val="28"/>
+          <w:szCs w:val="28"/>
+        </w:rPr>
+      </w:pPr>
+      <w:proofErr w:type="spellStart"/>
+      <w:r>
+        <w:rPr>
+          <w:rFonts w:ascii="Times New Roman" w:hAnsi="Times New Roman" w:cs="Times New Roman"/>
+          <w:b/>
+          <w:bCs/>
+          <w:i/>
+          <w:iCs/>
+          <w:sz w:val="28"/>
+          <w:szCs w:val="28"/>
+        </w:rPr>
+        <w:t>Given-When-Then</w:t>
+      </w:r>
+      <w:proofErr w:type="spellEnd"/>
+      <w:r>
+        <w:rPr>
+          <w:rFonts w:ascii="Times New Roman" w:hAnsi="Times New Roman" w:cs="Times New Roman"/>
+          <w:b/>
+          <w:bCs/>
+          <w:i/>
+          <w:iCs/>
+          <w:sz w:val="28"/>
+          <w:szCs w:val="28"/>
+        </w:rPr>
+        <w:t>:</w:t>
+      </w:r>
+    </w:p>
+    <w:p>
+      <w:pPr>
+        <w:spacing w:after="0"/>
+        <w:jc w:val="both"/>
+        <w:rPr>
+          <w:rFonts w:ascii="Times New Roman" w:hAnsi="Times New Roman" w:cs="Times New Roman"/>
+          <w:i/>
+          <w:iCs/>
+          <w:sz w:val="28"/>
+          <w:szCs w:val="28"/>
+        </w:rPr>
+      </w:pPr>
+    </w:p>
+    <w:p>
+      <w:pPr>
+        <w:spacing w:after="0"/>
+        <w:jc w:val="both"/>
+        <w:rPr>
+          <w:rFonts w:ascii="Times New Roman" w:hAnsi="Times New Roman" w:cs="Times New Roman"/>
+          <w:i/>
+          <w:iCs/>
+          <w:sz w:val="28"/>
+          <w:szCs w:val="28"/>
+        </w:rPr>
+      </w:pPr>
+      <w:r>
+        <w:rPr>
+          <w:rFonts w:ascii="Times New Roman" w:hAnsi="Times New Roman" w:cs="Times New Roman"/>
+          <w:i/>
+          <w:iCs/>
+          <w:sz w:val="28"/>
+          <w:szCs w:val="28"/>
+        </w:rPr>
+        <w:t>Projekt keresés</w:t>
+      </w:r>
+    </w:p>
+    <w:p>
+      <w:pPr>
+        <w:spacing w:after="0"/>
+        <w:jc w:val="both"/>
+        <w:rPr>
+          <w:rFonts w:ascii="Times New Roman" w:hAnsi="Times New Roman" w:cs="Times New Roman"/>
+          <w:i/>
+          <w:iCs/>
+          <w:sz w:val="28"/>
+          <w:szCs w:val="28"/>
+        </w:rPr>
+      </w:pPr>
+    </w:p>
+    <w:p>
+      <w:pPr>
+        <w:spacing w:after="0"/>
+        <w:jc w:val="both"/>
+        <w:rPr>
+          <w:rFonts w:ascii="Times New Roman" w:hAnsi="Times New Roman" w:cs="Times New Roman"/>
+          <w:i/>
+          <w:iCs/>
+          <w:sz w:val="28"/>
+          <w:szCs w:val="28"/>
+        </w:rPr>
+      </w:pPr>
+      <w:r>
+        <w:rPr>
+          <w:rFonts w:ascii="Times New Roman" w:hAnsi="Times New Roman" w:cs="Times New Roman"/>
+          <w:i/>
+          <w:iCs/>
+          <w:sz w:val="28"/>
+          <w:szCs w:val="28"/>
+        </w:rPr>
+        <w:t xml:space="preserve">  </w:t>
+      </w:r>
+      <w:proofErr w:type="spellStart"/>
+      <w:r>
+        <w:rPr>
+          <w:rFonts w:ascii="Times New Roman" w:hAnsi="Times New Roman" w:cs="Times New Roman"/>
+          <w:i/>
+          <w:iCs/>
+          <w:sz w:val="28"/>
+          <w:szCs w:val="28"/>
+        </w:rPr>
+        <w:t>Scenario</w:t>
+      </w:r>
+      <w:proofErr w:type="spellEnd"/>
+      <w:r>
+        <w:rPr>
+          <w:rFonts w:ascii="Times New Roman" w:hAnsi="Times New Roman" w:cs="Times New Roman"/>
+          <w:i/>
+          <w:iCs/>
+          <w:sz w:val="28"/>
+          <w:szCs w:val="28"/>
+        </w:rPr>
+        <w:t>: Létező projekt keresése</w:t>
+      </w:r>
+    </w:p>
+    <w:p>
+      <w:pPr>
+        <w:spacing w:after="0"/>
+        <w:jc w:val="both"/>
+        <w:rPr>
+          <w:rFonts w:ascii="Times New Roman" w:hAnsi="Times New Roman" w:cs="Times New Roman"/>
+          <w:i/>
+          <w:iCs/>
+          <w:sz w:val="28"/>
+          <w:szCs w:val="28"/>
+        </w:rPr>
+      </w:pPr>
+      <w:r>
+        <w:rPr>
+          <w:rFonts w:ascii="Times New Roman" w:hAnsi="Times New Roman" w:cs="Times New Roman"/>
+          <w:i/>
+          <w:iCs/>
+          <w:sz w:val="28"/>
+          <w:szCs w:val="28"/>
+        </w:rPr>
+        <w:t xml:space="preserve">    </w:t>
+      </w:r>
+      <w:proofErr w:type="spellStart"/>
+      <w:r>
+        <w:rPr>
+          <w:rFonts w:ascii="Times New Roman" w:hAnsi="Times New Roman" w:cs="Times New Roman"/>
+          <w:i/>
+          <w:iCs/>
+          <w:sz w:val="28"/>
+          <w:szCs w:val="28"/>
+        </w:rPr>
+        <w:t>Given</w:t>
+      </w:r>
+      <w:proofErr w:type="spellEnd"/>
+      <w:r>
+        <w:rPr>
+          <w:rFonts w:ascii="Times New Roman" w:hAnsi="Times New Roman" w:cs="Times New Roman"/>
+          <w:i/>
+          <w:iCs/>
+          <w:sz w:val="28"/>
+          <w:szCs w:val="28"/>
+        </w:rPr>
+        <w:t xml:space="preserve"> Van egy projekt a rendszerben, neve "Projekt A"</w:t>
+      </w:r>
+    </w:p>
+    <w:p>
+      <w:pPr>
+        <w:spacing w:after="0"/>
+        <w:jc w:val="both"/>
+        <w:rPr>
+          <w:rFonts w:ascii="Times New Roman" w:hAnsi="Times New Roman" w:cs="Times New Roman"/>
+          <w:i/>
+          <w:iCs/>
+          <w:sz w:val="28"/>
+          <w:szCs w:val="28"/>
+        </w:rPr>
+      </w:pPr>
+      <w:r>
+        <w:rPr>
+          <w:rFonts w:ascii="Times New Roman" w:hAnsi="Times New Roman" w:cs="Times New Roman"/>
+          <w:i/>
+          <w:iCs/>
+          <w:sz w:val="28"/>
+          <w:szCs w:val="28"/>
+        </w:rPr>
+        <w:t xml:space="preserve">    </w:t>
+      </w:r>
+      <w:proofErr w:type="spellStart"/>
+      <w:r>
+        <w:rPr>
+          <w:rFonts w:ascii="Times New Roman" w:hAnsi="Times New Roman" w:cs="Times New Roman"/>
+          <w:i/>
+          <w:iCs/>
+          <w:sz w:val="28"/>
+          <w:szCs w:val="28"/>
+        </w:rPr>
+        <w:t>When</w:t>
+      </w:r>
+      <w:proofErr w:type="spellEnd"/>
+      <w:r>
+        <w:rPr>
+          <w:rFonts w:ascii="Times New Roman" w:hAnsi="Times New Roman" w:cs="Times New Roman"/>
+          <w:i/>
+          <w:iCs/>
+          <w:sz w:val="28"/>
+          <w:szCs w:val="28"/>
+        </w:rPr>
+        <w:t xml:space="preserve"> A felhasználó rákeres a "Projekt A" névre</w:t>
+      </w:r>
+    </w:p>
+    <w:p>
+      <w:pPr>
+        <w:spacing w:after="0"/>
+        <w:jc w:val="both"/>
+        <w:rPr>
+          <w:rFonts w:ascii="Times New Roman" w:hAnsi="Times New Roman" w:cs="Times New Roman"/>
+          <w:i/>
+          <w:iCs/>
+          <w:sz w:val="28"/>
+          <w:szCs w:val="28"/>
+        </w:rPr>
+      </w:pPr>
+      <w:r>
+        <w:rPr>
+          <w:rFonts w:ascii="Times New Roman" w:hAnsi="Times New Roman" w:cs="Times New Roman"/>
+          <w:i/>
+          <w:iCs/>
+          <w:sz w:val="28"/>
+          <w:szCs w:val="28"/>
+        </w:rPr>
+        <w:t xml:space="preserve">    </w:t>
+      </w:r>
+      <w:proofErr w:type="spellStart"/>
+      <w:r>
+        <w:rPr>
+          <w:rFonts w:ascii="Times New Roman" w:hAnsi="Times New Roman" w:cs="Times New Roman"/>
+          <w:i/>
+          <w:iCs/>
+          <w:sz w:val="28"/>
+          <w:szCs w:val="28"/>
+        </w:rPr>
+        <w:t>Then</w:t>
+      </w:r>
+      <w:proofErr w:type="spellEnd"/>
+      <w:r>
+        <w:rPr>
+          <w:rFonts w:ascii="Times New Roman" w:hAnsi="Times New Roman" w:cs="Times New Roman"/>
+          <w:i/>
+          <w:iCs/>
+          <w:sz w:val="28"/>
+          <w:szCs w:val="28"/>
+        </w:rPr>
+        <w:t xml:space="preserve"> A rendszer megjeleníti a "Projekt A" projektet</w:t>
+      </w:r>
+    </w:p>
+    <w:p>
+      <w:pPr>
+        <w:spacing w:after="0"/>
+        <w:jc w:val="both"/>
+        <w:rPr>
+          <w:rFonts w:ascii="Times New Roman" w:hAnsi="Times New Roman" w:cs="Times New Roman"/>
+          <w:i/>
+          <w:iCs/>
+          <w:sz w:val="28"/>
+          <w:szCs w:val="28"/>
+        </w:rPr>
+      </w:pPr>
+    </w:p>
+    <w:p>
+      <w:pPr>
+        <w:spacing w:after="0"/>
+        <w:jc w:val="both"/>
+        <w:rPr>
+          <w:rFonts w:ascii="Times New Roman" w:hAnsi="Times New Roman" w:cs="Times New Roman"/>
+          <w:i/>
+          <w:iCs/>
+          <w:sz w:val="28"/>
+          <w:szCs w:val="28"/>
+        </w:rPr>
+      </w:pPr>
+      <w:r>
+        <w:rPr>
+          <w:rFonts w:ascii="Times New Roman" w:hAnsi="Times New Roman" w:cs="Times New Roman"/>
+          <w:i/>
+          <w:iCs/>
+          <w:sz w:val="28"/>
+          <w:szCs w:val="28"/>
+        </w:rPr>
+        <w:t xml:space="preserve">  </w:t>
+      </w:r>
+      <w:proofErr w:type="spellStart"/>
+      <w:r>
+        <w:rPr>
+          <w:rFonts w:ascii="Times New Roman" w:hAnsi="Times New Roman" w:cs="Times New Roman"/>
+          <w:i/>
+          <w:iCs/>
+          <w:sz w:val="28"/>
+          <w:szCs w:val="28"/>
+        </w:rPr>
+        <w:t>Scenario</w:t>
+      </w:r>
+      <w:proofErr w:type="spellEnd"/>
+      <w:r>
+        <w:rPr>
+          <w:rFonts w:ascii="Times New Roman" w:hAnsi="Times New Roman" w:cs="Times New Roman"/>
+          <w:i/>
+          <w:iCs/>
+          <w:sz w:val="28"/>
+          <w:szCs w:val="28"/>
+        </w:rPr>
+        <w:t>: Nem létező projekt keresése</w:t>
+      </w:r>
+    </w:p>
+    <w:p>
+      <w:pPr>
+        <w:spacing w:after="0"/>
+        <w:jc w:val="both"/>
+        <w:rPr>
+          <w:rFonts w:ascii="Times New Roman" w:hAnsi="Times New Roman" w:cs="Times New Roman"/>
+          <w:i/>
+          <w:iCs/>
+          <w:sz w:val="28"/>
+          <w:szCs w:val="28"/>
+        </w:rPr>
+      </w:pPr>
+      <w:r>
+        <w:rPr>
+          <w:rFonts w:ascii="Times New Roman" w:hAnsi="Times New Roman" w:cs="Times New Roman"/>
+          <w:i/>
+          <w:iCs/>
+          <w:sz w:val="28"/>
+          <w:szCs w:val="28"/>
+        </w:rPr>
+        <w:t xml:space="preserve">    </w:t>
+      </w:r>
+      <w:proofErr w:type="spellStart"/>
+      <w:r>
+        <w:rPr>
+          <w:rFonts w:ascii="Times New Roman" w:hAnsi="Times New Roman" w:cs="Times New Roman"/>
+          <w:i/>
+          <w:iCs/>
+          <w:sz w:val="28"/>
+          <w:szCs w:val="28"/>
+        </w:rPr>
+        <w:t>Given</w:t>
+      </w:r>
+      <w:proofErr w:type="spellEnd"/>
+      <w:r>
+        <w:rPr>
+          <w:rFonts w:ascii="Times New Roman" w:hAnsi="Times New Roman" w:cs="Times New Roman"/>
+          <w:i/>
+          <w:iCs/>
+          <w:sz w:val="28"/>
+          <w:szCs w:val="28"/>
+        </w:rPr>
+        <w:t xml:space="preserve"> Van egy projekt a rendszerben, neve "Projekt A"</w:t>
+      </w:r>
+    </w:p>
+    <w:p>
+      <w:pPr>
+        <w:spacing w:after="0"/>
+        <w:jc w:val="both"/>
+        <w:rPr>
+          <w:rFonts w:ascii="Times New Roman" w:hAnsi="Times New Roman" w:cs="Times New Roman"/>
+          <w:i/>
+          <w:iCs/>
+          <w:sz w:val="28"/>
+          <w:szCs w:val="28"/>
+        </w:rPr>
+      </w:pPr>
+      <w:r>
+        <w:rPr>
+          <w:rFonts w:ascii="Times New Roman" w:hAnsi="Times New Roman" w:cs="Times New Roman"/>
+          <w:i/>
+          <w:iCs/>
+          <w:sz w:val="28"/>
+          <w:szCs w:val="28"/>
+        </w:rPr>
+        <w:t xml:space="preserve">    </w:t>
+      </w:r>
+      <w:proofErr w:type="spellStart"/>
+      <w:r>
+        <w:rPr>
+          <w:rFonts w:ascii="Times New Roman" w:hAnsi="Times New Roman" w:cs="Times New Roman"/>
+          <w:i/>
+          <w:iCs/>
+          <w:sz w:val="28"/>
+          <w:szCs w:val="28"/>
+        </w:rPr>
+        <w:t>When</w:t>
+      </w:r>
+      <w:proofErr w:type="spellEnd"/>
+      <w:r>
+        <w:rPr>
+          <w:rFonts w:ascii="Times New Roman" w:hAnsi="Times New Roman" w:cs="Times New Roman"/>
+          <w:i/>
+          <w:iCs/>
+          <w:sz w:val="28"/>
+          <w:szCs w:val="28"/>
+        </w:rPr>
+        <w:t xml:space="preserve"> A felhasználó rákeres a "Projekt X" névre</w:t>
+      </w:r>
+    </w:p>
+    <w:p>
+      <w:pPr>
+        <w:spacing w:after="0"/>
+        <w:jc w:val="both"/>
+        <w:rPr>
+          <w:rFonts w:ascii="Times New Roman" w:hAnsi="Times New Roman" w:cs="Times New Roman"/>
+          <w:i/>
+          <w:iCs/>
+          <w:sz w:val="28"/>
+          <w:szCs w:val="28"/>
+        </w:rPr>
+      </w:pPr>
+      <w:r>
+        <w:rPr>
+          <w:rFonts w:ascii="Times New Roman" w:hAnsi="Times New Roman" w:cs="Times New Roman"/>
+          <w:i/>
+          <w:iCs/>
+          <w:sz w:val="28"/>
+          <w:szCs w:val="28"/>
+        </w:rPr>
+        <w:t xml:space="preserve">    </w:t>
+      </w:r>
+      <w:proofErr w:type="spellStart"/>
+      <w:r>
+        <w:rPr>
+          <w:rFonts w:ascii="Times New Roman" w:hAnsi="Times New Roman" w:cs="Times New Roman"/>
+          <w:i/>
+          <w:iCs/>
+          <w:sz w:val="28"/>
+          <w:szCs w:val="28"/>
+        </w:rPr>
+        <w:t>Then</w:t>
+      </w:r>
+      <w:proofErr w:type="spellEnd"/>
+      <w:r>
+        <w:rPr>
+          <w:rFonts w:ascii="Times New Roman" w:hAnsi="Times New Roman" w:cs="Times New Roman"/>
+          <w:i/>
+          <w:iCs/>
+          <w:sz w:val="28"/>
+          <w:szCs w:val="28"/>
+        </w:rPr>
+        <w:t xml:space="preserve"> A rendszer megjeleníti az üzenetet: "Nincs a keresésnek megfelelő projekt"</w:t>
+      </w:r>
+    </w:p>
+    <w:p>
+      <w:pPr>
+        <w:spacing w:after="0"/>
+        <w:jc w:val="both"/>
+        <w:rPr>
+          <w:rFonts w:ascii="Times New Roman" w:hAnsi="Times New Roman" w:cs="Times New Roman"/>
+          <w:i/>
+          <w:iCs/>
+          <w:sz w:val="28"/>
+          <w:szCs w:val="28"/>
+        </w:rPr>
+      </w:pPr>
+    </w:p>
+    <w:p>
+      <w:pPr>
+        <w:spacing w:after="0"/>
+        <w:jc w:val="both"/>
+        <w:rPr>
+          <w:rFonts w:ascii="Times New Roman" w:hAnsi="Times New Roman" w:cs="Times New Roman"/>
+          <w:b/>
+          <w:bCs/>
+          <w:i/>
+          <w:iCs/>
+          <w:sz w:val="28"/>
+          <w:szCs w:val="28"/>
+        </w:rPr>
+      </w:pPr>
+      <w:r>
+        <w:rPr>
+          <w:rFonts w:ascii="Times New Roman" w:hAnsi="Times New Roman" w:cs="Times New Roman"/>
+          <w:b/>
+          <w:bCs/>
+          <w:i/>
+          <w:iCs/>
+          <w:sz w:val="28"/>
+          <w:szCs w:val="28"/>
+        </w:rPr>
+        <w:t>Összesítés / riport</w:t>
+      </w:r>
+      <w:r>
+        <w:rPr>
+          <w:rFonts w:ascii="Times New Roman" w:hAnsi="Times New Roman" w:cs="Times New Roman"/>
+          <w:b/>
+          <w:bCs/>
+          <w:i/>
+          <w:iCs/>
+          <w:sz w:val="28"/>
+          <w:szCs w:val="28"/>
+        </w:rPr>
+        <w:t>:</w:t>
+      </w:r>
+    </w:p>
+    <w:p>
+      <w:pPr>
+        <w:spacing w:after="0"/>
+        <w:jc w:val="both"/>
+        <w:rPr>
+          <w:rFonts w:ascii="Times New Roman" w:hAnsi="Times New Roman" w:cs="Times New Roman"/>
+          <w:b/>
+          <w:bCs/>
+          <w:i/>
+          <w:iCs/>
+          <w:sz w:val="28"/>
+          <w:szCs w:val="28"/>
+        </w:rPr>
+      </w:pPr>
+    </w:p>
+    <w:p>
+      <w:pPr>
+        <w:spacing w:after="0"/>
+        <w:jc w:val="both"/>
+        <w:rPr>
+          <w:rFonts w:ascii="Times New Roman" w:hAnsi="Times New Roman" w:cs="Times New Roman"/>
+          <w:i/>
+          <w:iCs/>
+          <w:sz w:val="28"/>
+          <w:szCs w:val="28"/>
+        </w:rPr>
+      </w:pPr>
+      <w:r>
+        <w:rPr>
+          <w:rFonts w:ascii="Times New Roman" w:hAnsi="Times New Roman" w:cs="Times New Roman"/>
+          <w:i/>
+          <w:iCs/>
+          <w:sz w:val="28"/>
+          <w:szCs w:val="28"/>
+        </w:rPr>
+        <w:t>Költség összesítés</w:t>
+      </w:r>
+    </w:p>
+    <w:p>
+      <w:pPr>
+        <w:spacing w:after="0"/>
+        <w:jc w:val="both"/>
+        <w:rPr>
+          <w:rFonts w:ascii="Times New Roman" w:hAnsi="Times New Roman" w:cs="Times New Roman"/>
+          <w:i/>
+          <w:iCs/>
+          <w:sz w:val="28"/>
+          <w:szCs w:val="28"/>
+        </w:rPr>
+      </w:pPr>
+    </w:p>
+    <w:p>
+      <w:pPr>
+        <w:spacing w:after="0"/>
+        <w:jc w:val="both"/>
+        <w:rPr>
+          <w:rFonts w:ascii="Times New Roman" w:hAnsi="Times New Roman" w:cs="Times New Roman"/>
+          <w:i/>
+          <w:iCs/>
+          <w:sz w:val="28"/>
+          <w:szCs w:val="28"/>
+        </w:rPr>
+      </w:pPr>
+      <w:r>
+        <w:rPr>
+          <w:rFonts w:ascii="Times New Roman" w:hAnsi="Times New Roman" w:cs="Times New Roman"/>
+          <w:i/>
+          <w:iCs/>
+          <w:sz w:val="28"/>
+          <w:szCs w:val="28"/>
+        </w:rPr>
+        <w:t xml:space="preserve">  </w:t>
+      </w:r>
+      <w:proofErr w:type="spellStart"/>
+      <w:r>
+        <w:rPr>
+          <w:rFonts w:ascii="Times New Roman" w:hAnsi="Times New Roman" w:cs="Times New Roman"/>
+          <w:i/>
+          <w:iCs/>
+          <w:sz w:val="28"/>
+          <w:szCs w:val="28"/>
+        </w:rPr>
+        <w:t>Scenario</w:t>
+      </w:r>
+      <w:proofErr w:type="spellEnd"/>
+      <w:r>
+        <w:rPr>
+          <w:rFonts w:ascii="Times New Roman" w:hAnsi="Times New Roman" w:cs="Times New Roman"/>
+          <w:i/>
+          <w:iCs/>
+          <w:sz w:val="28"/>
+          <w:szCs w:val="28"/>
+        </w:rPr>
+        <w:t>: Kiválasztott projekthez tartozó összesítés</w:t>
+      </w:r>
+    </w:p>
+    <w:p>
+      <w:pPr>
+        <w:spacing w:after="0"/>
+        <w:jc w:val="both"/>
+        <w:rPr>
+          <w:rFonts w:ascii="Times New Roman" w:hAnsi="Times New Roman" w:cs="Times New Roman"/>
+          <w:i/>
+          <w:iCs/>
+          <w:sz w:val="28"/>
+          <w:szCs w:val="28"/>
+        </w:rPr>
+      </w:pPr>
+      <w:r>
+        <w:rPr>
+          <w:rFonts w:ascii="Times New Roman" w:hAnsi="Times New Roman" w:cs="Times New Roman"/>
+          <w:i/>
+          <w:iCs/>
+          <w:sz w:val="28"/>
+          <w:szCs w:val="28"/>
+        </w:rPr>
+        <w:t xml:space="preserve">    </w:t>
+      </w:r>
+      <w:proofErr w:type="spellStart"/>
+      <w:r>
+        <w:rPr>
+          <w:rFonts w:ascii="Times New Roman" w:hAnsi="Times New Roman" w:cs="Times New Roman"/>
+          <w:i/>
+          <w:iCs/>
+          <w:sz w:val="28"/>
+          <w:szCs w:val="28"/>
+        </w:rPr>
+        <w:t>Given</w:t>
+      </w:r>
+      <w:proofErr w:type="spellEnd"/>
+      <w:r>
+        <w:rPr>
+          <w:rFonts w:ascii="Times New Roman" w:hAnsi="Times New Roman" w:cs="Times New Roman"/>
+          <w:i/>
+          <w:iCs/>
+          <w:sz w:val="28"/>
+          <w:szCs w:val="28"/>
+        </w:rPr>
+        <w:t xml:space="preserve"> A felhasználó kiválasztja a "Projekt A"-t</w:t>
+      </w:r>
+    </w:p>
+    <w:p>
+      <w:pPr>
+        <w:spacing w:after="0"/>
+        <w:jc w:val="both"/>
+        <w:rPr>
+          <w:rFonts w:ascii="Times New Roman" w:hAnsi="Times New Roman" w:cs="Times New Roman"/>
+          <w:i/>
+          <w:iCs/>
+          <w:sz w:val="28"/>
+          <w:szCs w:val="28"/>
+        </w:rPr>
+      </w:pPr>
+      <w:r>
+        <w:rPr>
+          <w:rFonts w:ascii="Times New Roman" w:hAnsi="Times New Roman" w:cs="Times New Roman"/>
+          <w:i/>
+          <w:iCs/>
+          <w:sz w:val="28"/>
+          <w:szCs w:val="28"/>
+        </w:rPr>
+        <w:t xml:space="preserve">    </w:t>
+      </w:r>
+      <w:proofErr w:type="spellStart"/>
+      <w:r>
+        <w:rPr>
+          <w:rFonts w:ascii="Times New Roman" w:hAnsi="Times New Roman" w:cs="Times New Roman"/>
+          <w:i/>
+          <w:iCs/>
+          <w:sz w:val="28"/>
+          <w:szCs w:val="28"/>
+        </w:rPr>
+        <w:t>When</w:t>
+      </w:r>
+      <w:proofErr w:type="spellEnd"/>
+      <w:r>
+        <w:rPr>
+          <w:rFonts w:ascii="Times New Roman" w:hAnsi="Times New Roman" w:cs="Times New Roman"/>
+          <w:i/>
+          <w:iCs/>
+          <w:sz w:val="28"/>
+          <w:szCs w:val="28"/>
+        </w:rPr>
+        <w:t xml:space="preserve"> A felhasználó kéri a költség összesítést</w:t>
+      </w:r>
+    </w:p>
+    <w:p>
+      <w:pPr>
+        <w:spacing w:after="0"/>
+        <w:jc w:val="both"/>
+        <w:rPr>
+          <w:rFonts w:ascii="Times New Roman" w:hAnsi="Times New Roman" w:cs="Times New Roman"/>
+          <w:i/>
+          <w:iCs/>
+          <w:sz w:val="28"/>
+          <w:szCs w:val="28"/>
+        </w:rPr>
+      </w:pPr>
+      <w:r>
+        <w:rPr>
+          <w:rFonts w:ascii="Times New Roman" w:hAnsi="Times New Roman" w:cs="Times New Roman"/>
+          <w:i/>
+          <w:iCs/>
+          <w:sz w:val="28"/>
+          <w:szCs w:val="28"/>
+        </w:rPr>
+        <w:t xml:space="preserve">    </w:t>
+      </w:r>
+      <w:proofErr w:type="spellStart"/>
+      <w:r>
+        <w:rPr>
+          <w:rFonts w:ascii="Times New Roman" w:hAnsi="Times New Roman" w:cs="Times New Roman"/>
+          <w:i/>
+          <w:iCs/>
+          <w:sz w:val="28"/>
+          <w:szCs w:val="28"/>
+        </w:rPr>
+        <w:t>Then</w:t>
+      </w:r>
+      <w:proofErr w:type="spellEnd"/>
+      <w:r>
+        <w:rPr>
+          <w:rFonts w:ascii="Times New Roman" w:hAnsi="Times New Roman" w:cs="Times New Roman"/>
+          <w:i/>
+          <w:iCs/>
+          <w:sz w:val="28"/>
+          <w:szCs w:val="28"/>
+        </w:rPr>
+        <w:t xml:space="preserve"> A rendszer csak a "Projekt A"-hoz tartozó költségeket mutatja </w:t>
+      </w:r>
+      <w:proofErr w:type="spellStart"/>
+      <w:r>
+        <w:rPr>
+          <w:rFonts w:ascii="Times New Roman" w:hAnsi="Times New Roman" w:cs="Times New Roman"/>
+          <w:i/>
+          <w:iCs/>
+          <w:sz w:val="28"/>
+          <w:szCs w:val="28"/>
+        </w:rPr>
+        <w:t>kategóriánként</w:t>
+      </w:r>
+      <w:proofErr w:type="spellEnd"/>
     </w:p>
     <w:p>
       <w:pPr>

</xml_diff>

<commit_message>
Projekt nyil.tart folyt 2
</commit_message>
<xml_diff>
--- a/Docs/Projekt költség nyilvántartó programAnikó.docx
+++ b/Docs/Projekt költség nyilvántartó programAnikó.docx
@@ -29,6 +29,19 @@
           <w:u w:val="single"/>
         </w:rPr>
         <w:t>Projekt költség nyilvántartó program</w:t>
+      </w:r>
+      <w:r>
+        <w:rPr>
+          <w:rFonts w:ascii="Times New Roman" w:hAnsi="Times New Roman" w:cs="Times New Roman"/>
+          <w:b/>
+          <w:bCs/>
+          <w:i/>
+          <w:iCs/>
+          <w:sz w:val="28"/>
+          <w:szCs w:val="28"/>
+          <w:u w:val="single"/>
+        </w:rPr>
+        <w:t>.</w:t>
       </w:r>
     </w:p>
     <w:p>
@@ -358,19 +371,7 @@
           <w:sz w:val="28"/>
           <w:szCs w:val="28"/>
         </w:rPr>
-        <w:t>Nem-funkcionális követelmények (NFR)</w:t>
-      </w:r>
-      <w:r>
-        <w:rPr>
-          <w:rFonts w:ascii="Times New Roman" w:hAnsi="Times New Roman" w:cs="Times New Roman"/>
-          <w:b/>
-          <w:bCs/>
-          <w:i/>
-          <w:iCs/>
-          <w:sz w:val="28"/>
-          <w:szCs w:val="28"/>
-        </w:rPr>
-        <w:t>:</w:t>
+        <w:t>Nem-funkcionális követelmények (NFR):</w:t>
       </w:r>
     </w:p>
     <w:p>
@@ -1931,6 +1932,7 @@
   <w:style w:type="character" w:default="1" w:styleId="Bekezdsalapbettpusa">
     <w:name w:val="Default Paragraph Font"/>
     <w:uiPriority w:val="1"/>
+    <w:semiHidden/>
     <w:unhideWhenUsed/>
   </w:style>
   <w:style w:type="table" w:default="1" w:styleId="Normltblzat">

</xml_diff>